<commit_message>
Modifications in the resume
</commit_message>
<xml_diff>
--- a/assets/files/MouryaSaiCharanKypa_Resume.docx
+++ b/assets/files/MouryaSaiCharanKypa_Resume.docx
@@ -710,7 +710,7 @@
           <w:szCs w:val="20"/>
           <w:rtl w:val="0"/>
         </w:rPr>
-        <w:t xml:space="preserve">QA Engineer</w:t>
+        <w:t xml:space="preserve">Software Engineer</w:t>
         <w:tab/>
       </w:r>
       <w:r>
@@ -1033,7 +1033,7 @@
           <w:szCs w:val="20"/>
           <w:rtl w:val="0"/>
         </w:rPr>
-        <w:t xml:space="preserve">Associate QA Engineer</w:t>
+        <w:t xml:space="preserve">Associate Software Engineer</w:t>
         <w:tab/>
         <w:t xml:space="preserve">   </w:t>
       </w:r>
@@ -1651,6 +1651,60 @@
         <w:pict>
           <v:rect style="width:0.0pt;height:1.5pt" o:hr="t" o:hrstd="t" o:hralign="center" fillcolor="#A0A0A0" stroked="f"/>
         </w:pict>
+      </w:r>
+      <w:r>
+        <w:rPr>
+          <w:rtl w:val="0"/>
+        </w:rPr>
+      </w:r>
+    </w:p>
+    <w:p>
+      <w:pPr>
+        <w:tabs>
+          <w:tab w:val="left" w:leader="none" w:pos="8102"/>
+        </w:tabs>
+        <w:spacing w:before="1" w:lineRule="auto"/>
+        <w:ind w:left="210" w:firstLine="0"/>
+        <w:rPr>
+          <w:b w:val="1"/>
+          <w:sz w:val="20"/>
+          <w:szCs w:val="20"/>
+        </w:rPr>
+      </w:pPr>
+      <w:r>
+        <w:rPr>
+          <w:b w:val="1"/>
+          <w:sz w:val="20"/>
+          <w:szCs w:val="20"/>
+          <w:rtl w:val="0"/>
+        </w:rPr>
+        <w:t xml:space="preserve">Healthcare Chatbot using Reinforcement Learning</w:t>
+        <w:tab/>
+        <w:tab/>
+        <w:t xml:space="preserve">      January 2023 - April 2023 </w:t>
+      </w:r>
+    </w:p>
+    <w:p>
+      <w:pPr>
+        <w:tabs>
+          <w:tab w:val="left" w:leader="none" w:pos="8102"/>
+        </w:tabs>
+        <w:spacing w:before="1" w:lineRule="auto"/>
+        <w:ind w:left="210" w:firstLine="0"/>
+        <w:jc w:val="both"/>
+        <w:rPr>
+          <w:sz w:val="20"/>
+          <w:szCs w:val="20"/>
+        </w:rPr>
+      </w:pPr>
+      <w:r>
+        <w:rPr>
+          <w:sz w:val="20"/>
+          <w:szCs w:val="20"/>
+          <w:highlight w:val="white"/>
+          <w:rtl w:val="0"/>
+        </w:rPr>
+        <w:t xml:space="preserve">Developed a healthcare chatbot using Python to generate responses and offer support by providing relevant information to assist with therapy.</w:t>
       </w:r>
       <w:r>
         <w:rPr>

</xml_diff>